<commit_message>
Adding skybox + specular highlights rotation
</commit_message>
<xml_diff>
--- a/Major Project/Testing notes.docx
+++ b/Major Project/Testing notes.docx
@@ -12,7 +12,7 @@
         <w:rPr>
           <w:b/>
         </w:rPr>
-        <w:t>Scene/minimum computer requirements:</w:t>
+        <w:t>Requirements to run scene:</w:t>
       </w:r>
     </w:p>
     <w:p>
@@ -20,15 +20,7 @@
         <w:ind w:left="720"/>
       </w:pPr>
       <w:r>
-        <w:t xml:space="preserve">To see if browser supports at least </w:t>
-      </w:r>
-      <w:proofErr w:type="spellStart"/>
-      <w:r>
-        <w:t>webgl</w:t>
-      </w:r>
-      <w:proofErr w:type="spellEnd"/>
-      <w:r>
-        <w:t xml:space="preserve"> v1</w:t>
+        <w:t>To see if browser supports at least webgl v1</w:t>
       </w:r>
     </w:p>
     <w:p>
@@ -44,23 +36,13 @@
         <w:ind w:left="720"/>
       </w:pPr>
       <w:r>
-        <w:t xml:space="preserve">But </w:t>
-      </w:r>
-      <w:proofErr w:type="spellStart"/>
-      <w:r>
-        <w:t>im</w:t>
-      </w:r>
-      <w:proofErr w:type="spellEnd"/>
-      <w:r>
-        <w:t xml:space="preserve"> adding some extension libraries, so needs to support </w:t>
-      </w:r>
-      <w:proofErr w:type="spellStart"/>
-      <w:r>
-        <w:t>webgl</w:t>
-      </w:r>
-      <w:proofErr w:type="spellEnd"/>
-      <w:r>
-        <w:t xml:space="preserve"> v2 as well</w:t>
+        <w:t xml:space="preserve">But im adding some extension libraries, so </w:t>
+      </w:r>
+      <w:r>
+        <w:t>may need</w:t>
+      </w:r>
+      <w:r>
+        <w:t xml:space="preserve"> to support webgl v2 as well</w:t>
       </w:r>
     </w:p>
     <w:p>
@@ -82,23 +64,13 @@
     </w:p>
     <w:p>
       <w:r>
-        <w:t xml:space="preserve">All of the </w:t>
-      </w:r>
-      <w:proofErr w:type="spellStart"/>
-      <w:r>
-        <w:t>webgl</w:t>
-      </w:r>
-      <w:proofErr w:type="spellEnd"/>
-      <w:r>
-        <w:t xml:space="preserve"> testing tools are only for </w:t>
-      </w:r>
-      <w:proofErr w:type="spellStart"/>
-      <w:r>
-        <w:t>webgl</w:t>
-      </w:r>
-      <w:proofErr w:type="spellEnd"/>
-      <w:r>
-        <w:t xml:space="preserve"> v1 without extensions, so can’t use them. Have to create something myself</w:t>
+        <w:t>All of the webgl testing</w:t>
+      </w:r>
+      <w:r>
+        <w:t>/monitoring</w:t>
+      </w:r>
+      <w:r>
+        <w:t xml:space="preserve"> tools are only for webgl v1 without extensions, so can’t use them. Have to create something myself</w:t>
       </w:r>
     </w:p>
     <w:p>
@@ -145,15 +117,7 @@
         <w:t>Testing rendering output is infeasible</w:t>
       </w:r>
       <w:r>
-        <w:t xml:space="preserve">, this is essentially testing the </w:t>
-      </w:r>
-      <w:proofErr w:type="spellStart"/>
-      <w:r>
-        <w:t>WebGL</w:t>
-      </w:r>
-      <w:proofErr w:type="spellEnd"/>
-      <w:r>
-        <w:t xml:space="preserve"> implementation itself, rather than my application. This is the same as writing a C function, and trying to test that the compiler converts it into the correct assembly language calls. </w:t>
+        <w:t xml:space="preserve">, this is essentially testing the WebGL implementation itself, rather than my application. This is the same as writing a C function, and trying to test that the compiler converts it into the correct assembly language calls. </w:t>
       </w:r>
     </w:p>
     <w:p>
@@ -164,15 +128,7 @@
         <w:t>my own</w:t>
       </w:r>
       <w:r>
-        <w:t xml:space="preserve"> implementation of the </w:t>
-      </w:r>
-      <w:proofErr w:type="spellStart"/>
-      <w:r>
-        <w:t>WebGL</w:t>
-      </w:r>
-      <w:proofErr w:type="spellEnd"/>
-      <w:r>
-        <w:t xml:space="preserve"> API, to see all the calls</w:t>
+        <w:t xml:space="preserve"> implementation of the WebGL API, to see all the calls</w:t>
       </w:r>
       <w:r>
         <w:t xml:space="preserve"> made to the graphics hardware are correct, having correct parameters etc.</w:t>
@@ -202,23 +158,7 @@
         </w:numPr>
       </w:pPr>
       <w:r>
-        <w:t xml:space="preserve">The data I give to </w:t>
-      </w:r>
-      <w:proofErr w:type="spellStart"/>
-      <w:r>
-        <w:t>WebGL</w:t>
-      </w:r>
-      <w:proofErr w:type="spellEnd"/>
-      <w:r>
-        <w:t xml:space="preserve">/my </w:t>
-      </w:r>
-      <w:proofErr w:type="spellStart"/>
-      <w:r>
-        <w:t>shaders</w:t>
-      </w:r>
-      <w:proofErr w:type="spellEnd"/>
-      <w:r>
-        <w:t xml:space="preserve"> to get displayed on the screen. </w:t>
+        <w:t xml:space="preserve">The data I give to WebGL/my shaders to get displayed on the screen. </w:t>
       </w:r>
     </w:p>
     <w:p>
@@ -230,15 +170,7 @@
         </w:numPr>
       </w:pPr>
       <w:r>
-        <w:t xml:space="preserve">possible </w:t>
-      </w:r>
-      <w:proofErr w:type="spellStart"/>
-      <w:r>
-        <w:t>shader</w:t>
-      </w:r>
-      <w:proofErr w:type="spellEnd"/>
-      <w:r>
-        <w:t xml:space="preserve"> tests if have time</w:t>
+        <w:t>possible shader tests if have time</w:t>
       </w:r>
       <w:r>
         <w:t>, GLSL Unit</w:t>
@@ -301,15 +233,7 @@
         </w:numPr>
       </w:pPr>
       <w:r>
-        <w:t xml:space="preserve">Cross browser, </w:t>
-      </w:r>
-      <w:proofErr w:type="spellStart"/>
-      <w:r>
-        <w:t>firefox</w:t>
-      </w:r>
-      <w:proofErr w:type="spellEnd"/>
-      <w:r>
-        <w:t>/chrome testing</w:t>
+        <w:t>Cross browser, firefox/chrome testing</w:t>
       </w:r>
     </w:p>
     <w:p>
@@ -332,13 +256,8 @@
           <w:numId w:val="1"/>
         </w:numPr>
       </w:pPr>
-      <w:proofErr w:type="spellStart"/>
-      <w:r>
-        <w:t>WebGL</w:t>
-      </w:r>
-      <w:proofErr w:type="spellEnd"/>
-      <w:r>
-        <w:t xml:space="preserve"> console errors</w:t>
+      <w:r>
+        <w:t>WebGL console errors</w:t>
       </w:r>
     </w:p>
     <w:p>
@@ -350,13 +269,8 @@
         </w:numPr>
       </w:pPr>
       <w:r>
-        <w:t xml:space="preserve">Memory usage - See how rocks affect this </w:t>
-      </w:r>
-      <w:proofErr w:type="spellStart"/>
-      <w:r>
-        <w:t>etc</w:t>
-      </w:r>
-      <w:proofErr w:type="spellEnd"/>
+        <w:t>Memory usage - See how rocks affect this etc</w:t>
+      </w:r>
       <w:r>
         <w:tab/>
       </w:r>
@@ -370,13 +284,8 @@
         </w:numPr>
       </w:pPr>
       <w:r>
-        <w:t xml:space="preserve">FPS tests - see how rocks effect this </w:t>
-      </w:r>
-      <w:proofErr w:type="spellStart"/>
-      <w:r>
-        <w:t>etc</w:t>
-      </w:r>
-      <w:proofErr w:type="spellEnd"/>
+        <w:t>FPS tests - see how rocks effect this etc</w:t>
+      </w:r>
     </w:p>
     <w:p>
       <w:pPr>
@@ -387,13 +296,8 @@
         </w:numPr>
       </w:pPr>
       <w:r>
-        <w:t xml:space="preserve">Other language/library comparisons, three.js/engine, </w:t>
-      </w:r>
-      <w:proofErr w:type="spellStart"/>
-      <w:r>
-        <w:t>etc</w:t>
-      </w:r>
-      <w:proofErr w:type="spellEnd"/>
+        <w:t>Other language/library comparisons, three.js/engine, etc</w:t>
+      </w:r>
       <w:r>
         <w:tab/>
       </w:r>
@@ -511,13 +415,8 @@
       <w:r>
         <w:t>‘</w:t>
       </w:r>
-      <w:proofErr w:type="gramStart"/>
-      <w:r>
-        <w:t>test</w:t>
-      </w:r>
-      <w:proofErr w:type="gramEnd"/>
-      <w:r>
-        <w:t xml:space="preserve">’ version, with all public functions. </w:t>
+      <w:r>
+        <w:t xml:space="preserve">test’ version, with all public functions. </w:t>
       </w:r>
     </w:p>
     <w:p>
@@ -622,32 +521,38 @@
     </w:p>
     <w:p>
       <w:r>
-        <w:t>This minimizes test code duplicate, but heavily bloats the implementation code with lots of parameters to call the tester method.</w:t>
-      </w:r>
-    </w:p>
-    <w:p>
-      <w:r>
-        <w:t>Also, not everything can be put into a generic testing function, so testing code would be split between, the implementation file, and the generic testing file.</w:t>
-      </w:r>
-    </w:p>
-    <w:p/>
-    <w:p>
-      <w:r>
-        <w:t>Have whole bunch of setup te</w:t>
-      </w:r>
-      <w:r>
-        <w:t>sts, and perhaps some in render</w:t>
-      </w:r>
-    </w:p>
-    <w:p>
-      <w:r>
-        <w:t>When testing finished, compared scene loading time with tests vs</w:t>
-      </w:r>
-      <w:r>
-        <w:t xml:space="preserve"> without</w:t>
+        <w:t>Th</w:t>
+      </w:r>
+      <w:r>
+        <w:t>is minimizes test code duplication</w:t>
       </w:r>
       <w:bookmarkStart w:id="0" w:name="_GoBack"/>
       <w:bookmarkEnd w:id="0"/>
+      <w:r>
+        <w:t>, but heavily bloats the implementation code with lots of parameters to call the tester method.</w:t>
+      </w:r>
+    </w:p>
+    <w:p>
+      <w:r>
+        <w:t>Also, not everything can be put into a generic testing function, so testing code would be split between, the implementation file, and the generic testing file.</w:t>
+      </w:r>
+    </w:p>
+    <w:p/>
+    <w:p>
+      <w:r>
+        <w:t>Have whole bunch of setup te</w:t>
+      </w:r>
+      <w:r>
+        <w:t>sts, and perhaps some in render</w:t>
+      </w:r>
+    </w:p>
+    <w:p>
+      <w:r>
+        <w:t>When testing finished, compared scene loading time with tests vs</w:t>
+      </w:r>
+      <w:r>
+        <w:t xml:space="preserve"> without</w:t>
+      </w:r>
     </w:p>
     <w:p/>
     <w:p/>

</xml_diff>

<commit_message>
Adding to report, blah blah
</commit_message>
<xml_diff>
--- a/Major Project/Testing notes.docx
+++ b/Major Project/Testing notes.docx
@@ -2,77 +2,6 @@
 <file path=word/document.xml><?xml version="1.0" encoding="utf-8"?>
 <w:document xmlns:wpc="http://schemas.microsoft.com/office/word/2010/wordprocessingCanvas" xmlns:mc="http://schemas.openxmlformats.org/markup-compatibility/2006" xmlns:o="urn:schemas-microsoft-com:office:office" xmlns:r="http://schemas.openxmlformats.org/officeDocument/2006/relationships" xmlns:m="http://schemas.openxmlformats.org/officeDocument/2006/math" xmlns:v="urn:schemas-microsoft-com:vml" xmlns:wp14="http://schemas.microsoft.com/office/word/2010/wordprocessingDrawing" xmlns:wp="http://schemas.openxmlformats.org/drawingml/2006/wordprocessingDrawing" xmlns:w10="urn:schemas-microsoft-com:office:word" xmlns:w="http://schemas.openxmlformats.org/wordprocessingml/2006/main" xmlns:w14="http://schemas.microsoft.com/office/word/2010/wordml" xmlns:w15="http://schemas.microsoft.com/office/word/2012/wordml" xmlns:wpg="http://schemas.microsoft.com/office/word/2010/wordprocessingGroup" xmlns:wpi="http://schemas.microsoft.com/office/word/2010/wordprocessingInk" xmlns:wne="http://schemas.microsoft.com/office/word/2006/wordml" xmlns:wps="http://schemas.microsoft.com/office/word/2010/wordprocessingShape" mc:Ignorable="w14 w15 wp14">
   <w:body>
-    <w:p>
-      <w:pPr>
-        <w:rPr>
-          <w:b/>
-        </w:rPr>
-      </w:pPr>
-      <w:r>
-        <w:rPr>
-          <w:b/>
-        </w:rPr>
-        <w:t>Requirements to run scene:</w:t>
-      </w:r>
-    </w:p>
-    <w:p>
-      <w:pPr>
-        <w:ind w:left="720"/>
-      </w:pPr>
-      <w:r>
-        <w:t>To see if browser supports at least webgl v1</w:t>
-      </w:r>
-    </w:p>
-    <w:p>
-      <w:pPr>
-        <w:ind w:left="720"/>
-      </w:pPr>
-      <w:r>
-        <w:t>http://webglreport.com/?v=1</w:t>
-      </w:r>
-    </w:p>
-    <w:p>
-      <w:pPr>
-        <w:ind w:left="720"/>
-      </w:pPr>
-      <w:r>
-        <w:t xml:space="preserve">But im adding some extension libraries, so </w:t>
-      </w:r>
-      <w:r>
-        <w:t>may need</w:t>
-      </w:r>
-      <w:r>
-        <w:t xml:space="preserve"> to support webgl v2 as well</w:t>
-      </w:r>
-    </w:p>
-    <w:p>
-      <w:pPr>
-        <w:ind w:left="720"/>
-      </w:pPr>
-      <w:r>
-        <w:t>http://webglreport.com/?v=2</w:t>
-      </w:r>
-    </w:p>
-    <w:p/>
-    <w:p>
-      <w:r>
-        <w:t xml:space="preserve">Using global variable to </w:t>
-      </w:r>
-      <w:r>
-        <w:t>enable/disable testing</w:t>
-      </w:r>
-    </w:p>
-    <w:p>
-      <w:r>
-        <w:t>All of the webgl testing</w:t>
-      </w:r>
-      <w:r>
-        <w:t>/monitoring</w:t>
-      </w:r>
-      <w:r>
-        <w:t xml:space="preserve"> tools are only for webgl v1 without extensions, so can’t use them. Have to create something myself</w:t>
-      </w:r>
-    </w:p>
     <w:p>
       <w:pPr>
         <w:rPr>
@@ -86,14 +15,6 @@
           <w:u w:val="single"/>
         </w:rPr>
         <w:t>How I used to test</w:t>
-      </w:r>
-    </w:p>
-    <w:p>
-      <w:r>
-        <w:t>Had game aspects, so test table was easy for those, now most of those aspects are gone. Need to unit test code instead of acceptance tests</w:t>
-      </w:r>
-      <w:r>
-        <w:t>.</w:t>
       </w:r>
     </w:p>
     <w:p/>
@@ -113,28 +34,6 @@
       </w:r>
     </w:p>
     <w:p>
-      <w:r>
-        <w:t>Testing rendering output is infeasible</w:t>
-      </w:r>
-      <w:r>
-        <w:t xml:space="preserve">, this is essentially testing the WebGL implementation itself, rather than my application. This is the same as writing a C function, and trying to test that the compiler converts it into the correct assembly language calls. </w:t>
-      </w:r>
-    </w:p>
-    <w:p>
-      <w:r>
-        <w:t xml:space="preserve">Another infeasible option is writing </w:t>
-      </w:r>
-      <w:r>
-        <w:t>my own</w:t>
-      </w:r>
-      <w:r>
-        <w:t xml:space="preserve"> implementation of the WebGL API, to see all the calls</w:t>
-      </w:r>
-      <w:r>
-        <w:t xml:space="preserve"> made to the graphics hardware are correct, having correct parameters etc.</w:t>
-      </w:r>
-    </w:p>
-    <w:p>
       <w:pPr>
         <w:rPr>
           <w:b/>
@@ -150,409 +49,8 @@
       </w:r>
     </w:p>
     <w:p>
-      <w:pPr>
-        <w:pStyle w:val="ListParagraph"/>
-        <w:numPr>
-          <w:ilvl w:val="0"/>
-          <w:numId w:val="1"/>
-        </w:numPr>
-      </w:pPr>
-      <w:r>
-        <w:t xml:space="preserve">The data I give to WebGL/my shaders to get displayed on the screen. </w:t>
-      </w:r>
-    </w:p>
-    <w:p>
-      <w:pPr>
-        <w:pStyle w:val="ListParagraph"/>
-        <w:numPr>
-          <w:ilvl w:val="0"/>
-          <w:numId w:val="1"/>
-        </w:numPr>
-      </w:pPr>
-      <w:r>
-        <w:t>possible shader tests if have time</w:t>
-      </w:r>
-      <w:r>
-        <w:t>, GLSL Unit</w:t>
-      </w:r>
-    </w:p>
-    <w:p>
-      <w:pPr>
-        <w:pStyle w:val="ListParagraph"/>
-        <w:numPr>
-          <w:ilvl w:val="0"/>
-          <w:numId w:val="1"/>
-        </w:numPr>
-      </w:pPr>
-      <w:r>
-        <w:t>buffer checks</w:t>
-      </w:r>
-    </w:p>
-    <w:p>
-      <w:pPr>
-        <w:pStyle w:val="ListParagraph"/>
-        <w:numPr>
-          <w:ilvl w:val="0"/>
-          <w:numId w:val="1"/>
-        </w:numPr>
-      </w:pPr>
-      <w:r>
-        <w:t>user input does what it should, camera, UI changing values</w:t>
-      </w:r>
-    </w:p>
-    <w:p>
-      <w:pPr>
-        <w:pStyle w:val="ListParagraph"/>
-        <w:numPr>
-          <w:ilvl w:val="0"/>
-          <w:numId w:val="1"/>
-        </w:numPr>
-      </w:pPr>
-      <w:r>
-        <w:t>terrain collision checks</w:t>
-      </w:r>
-    </w:p>
-    <w:p>
-      <w:pPr>
-        <w:pStyle w:val="ListParagraph"/>
-        <w:numPr>
-          <w:ilvl w:val="0"/>
-          <w:numId w:val="1"/>
-        </w:numPr>
-      </w:pPr>
-      <w:r>
-        <w:t>vertex creation</w:t>
-      </w:r>
-    </w:p>
-    <w:p>
-      <w:pPr>
-        <w:pStyle w:val="ListParagraph"/>
-        <w:numPr>
-          <w:ilvl w:val="0"/>
-          <w:numId w:val="1"/>
-        </w:numPr>
-      </w:pPr>
-      <w:r>
-        <w:t>Cross browser, firefox/chrome testing</w:t>
-      </w:r>
-    </w:p>
-    <w:p>
-      <w:pPr>
-        <w:pStyle w:val="ListParagraph"/>
-        <w:numPr>
-          <w:ilvl w:val="0"/>
-          <w:numId w:val="1"/>
-        </w:numPr>
-      </w:pPr>
-      <w:r>
-        <w:t>The link above, that all features of the scene work</w:t>
-      </w:r>
-    </w:p>
-    <w:p>
-      <w:pPr>
-        <w:pStyle w:val="ListParagraph"/>
-        <w:numPr>
-          <w:ilvl w:val="0"/>
-          <w:numId w:val="1"/>
-        </w:numPr>
-      </w:pPr>
-      <w:r>
-        <w:t>WebGL console errors</w:t>
-      </w:r>
-    </w:p>
-    <w:p>
-      <w:pPr>
-        <w:pStyle w:val="ListParagraph"/>
-        <w:numPr>
-          <w:ilvl w:val="0"/>
-          <w:numId w:val="1"/>
-        </w:numPr>
-      </w:pPr>
-      <w:r>
-        <w:t>Memory usage - See how rocks affect this etc</w:t>
-      </w:r>
-      <w:r>
-        <w:tab/>
-      </w:r>
-    </w:p>
-    <w:p>
-      <w:pPr>
-        <w:pStyle w:val="ListParagraph"/>
-        <w:numPr>
-          <w:ilvl w:val="0"/>
-          <w:numId w:val="1"/>
-        </w:numPr>
-      </w:pPr>
-      <w:r>
-        <w:t>FPS tests - see how rocks effect this etc</w:t>
-      </w:r>
-    </w:p>
-    <w:p>
-      <w:pPr>
-        <w:pStyle w:val="ListParagraph"/>
-        <w:numPr>
-          <w:ilvl w:val="0"/>
-          <w:numId w:val="1"/>
-        </w:numPr>
-      </w:pPr>
-      <w:r>
-        <w:t>Other language/library comparisons, three.js/engine, etc</w:t>
-      </w:r>
-      <w:r>
-        <w:tab/>
-      </w:r>
-    </w:p>
-    <w:p>
-      <w:pPr>
-        <w:pStyle w:val="ListParagraph"/>
-        <w:numPr>
-          <w:ilvl w:val="0"/>
-          <w:numId w:val="1"/>
-        </w:numPr>
-      </w:pPr>
-      <w:r>
-        <w:t>Compare on different computers</w:t>
-      </w:r>
-      <w:r>
-        <w:tab/>
-      </w:r>
-    </w:p>
-    <w:p>
-      <w:pPr>
-        <w:ind w:left="360"/>
-      </w:pPr>
-    </w:p>
-    <w:p>
-      <w:r>
-        <w:rPr>
-          <w:b/>
-          <w:u w:val="single"/>
-        </w:rPr>
-        <w:t xml:space="preserve">Options for </w:t>
-      </w:r>
-      <w:r>
-        <w:rPr>
-          <w:b/>
-          <w:u w:val="single"/>
-        </w:rPr>
-        <w:t>Unit T</w:t>
-      </w:r>
-      <w:r>
-        <w:rPr>
-          <w:b/>
-          <w:u w:val="single"/>
-        </w:rPr>
-        <w:t>esting</w:t>
-      </w:r>
-    </w:p>
-    <w:p>
-      <w:pPr>
-        <w:rPr>
-          <w:b/>
-        </w:rPr>
-      </w:pPr>
-      <w:r>
-        <w:rPr>
-          <w:b/>
-        </w:rPr>
-        <w:t>Option 1: Make everything public</w:t>
-      </w:r>
-    </w:p>
-    <w:p>
-      <w:pPr>
-        <w:ind w:firstLine="720"/>
-        <w:rPr>
-          <w:b/>
-        </w:rPr>
-      </w:pPr>
-      <w:r>
-        <w:t>So you access the objects properties in separate ‘Tester’ classes</w:t>
-      </w:r>
-    </w:p>
-    <w:p>
-      <w:r>
-        <w:rPr>
-          <w:b/>
-        </w:rPr>
-        <w:lastRenderedPageBreak/>
-        <w:tab/>
-      </w:r>
-      <w:r>
-        <w:t>Then can completely separate test/implementation code</w:t>
-      </w:r>
-    </w:p>
-    <w:p>
-      <w:pPr>
-        <w:ind w:firstLine="720"/>
-      </w:pPr>
-      <w:r>
-        <w:t>Having everything public is very dangerous</w:t>
-      </w:r>
-      <w:r>
-        <w:rPr>
-          <w:b/>
-        </w:rPr>
-        <w:tab/>
-      </w:r>
-    </w:p>
-    <w:p>
-      <w:pPr>
-        <w:rPr>
-          <w:b/>
-        </w:rPr>
-      </w:pPr>
-      <w:r>
-        <w:rPr>
-          <w:b/>
-        </w:rPr>
-        <w:t>Option 2: Duplicate entire project and have ‘test’ and ‘release’ versions</w:t>
-      </w:r>
-    </w:p>
-    <w:p>
-      <w:r>
-        <w:tab/>
-      </w:r>
-      <w:r>
-        <w:t>‘</w:t>
-      </w:r>
-      <w:r>
-        <w:t xml:space="preserve">test’ version, with all public functions. </w:t>
-      </w:r>
-    </w:p>
-    <w:p>
-      <w:pPr>
-        <w:ind w:firstLine="720"/>
-      </w:pPr>
-      <w:r>
-        <w:t>And a release function with regular public/private functions.</w:t>
-      </w:r>
-    </w:p>
-    <w:p>
-      <w:pPr>
-        <w:rPr>
-          <w:b/>
-        </w:rPr>
-      </w:pPr>
-      <w:r>
-        <w:rPr>
-          <w:b/>
-        </w:rPr>
-        <w:t>Option 3: Keep everything as it is, but add a setter/getter for all private variables</w:t>
-      </w:r>
-    </w:p>
-    <w:p>
-      <w:r>
-        <w:rPr>
-          <w:b/>
-        </w:rPr>
-        <w:tab/>
-      </w:r>
-      <w:r>
-        <w:t>This way you can create objects and test them in other classes, but might as well make everything public</w:t>
-      </w:r>
-      <w:r>
-        <w:t>, also bloats code</w:t>
-      </w:r>
-    </w:p>
-    <w:p>
-      <w:pPr>
-        <w:rPr>
-          <w:b/>
-        </w:rPr>
-      </w:pPr>
-      <w:r>
-        <w:rPr>
-          <w:b/>
-        </w:rPr>
-        <w:t>Option 4</w:t>
-      </w:r>
-      <w:r>
-        <w:rPr>
-          <w:b/>
-        </w:rPr>
-        <w:t xml:space="preserve">: </w:t>
-      </w:r>
-      <w:r>
-        <w:rPr>
-          <w:b/>
-        </w:rPr>
-        <w:t xml:space="preserve">Have implementation and testing code within same class, split up into functions. </w:t>
-      </w:r>
-    </w:p>
-    <w:p>
-      <w:r>
-        <w:tab/>
-        <w:t>Have private testing functions w</w:t>
-      </w:r>
-      <w:r>
-        <w:t>ithin their respective classes, code is clean but test code duplicated</w:t>
-      </w:r>
-    </w:p>
-    <w:p>
-      <w:pPr>
-        <w:rPr>
-          <w:b/>
-        </w:rPr>
-      </w:pPr>
-      <w:r>
-        <w:rPr>
-          <w:b/>
-        </w:rPr>
-        <w:t>Option 5</w:t>
-      </w:r>
-      <w:r>
-        <w:rPr>
-          <w:b/>
-        </w:rPr>
-        <w:t>: U</w:t>
-      </w:r>
-      <w:r>
-        <w:rPr>
-          <w:b/>
-        </w:rPr>
-        <w:t>se a Tester class</w:t>
-      </w:r>
-      <w:r>
-        <w:rPr>
-          <w:b/>
-        </w:rPr>
-        <w:t xml:space="preserve"> having generic testing functions, called from implementation code, </w:t>
-      </w:r>
-    </w:p>
-    <w:p>
-      <w:r>
-        <w:t>Th</w:t>
-      </w:r>
-      <w:r>
-        <w:t>is minimizes test code duplication</w:t>
-      </w:r>
       <w:bookmarkStart w:id="0" w:name="_GoBack"/>
       <w:bookmarkEnd w:id="0"/>
-      <w:r>
-        <w:t>, but heavily bloats the implementation code with lots of parameters to call the tester method.</w:t>
-      </w:r>
-    </w:p>
-    <w:p>
-      <w:r>
-        <w:t>Also, not everything can be put into a generic testing function, so testing code would be split between, the implementation file, and the generic testing file.</w:t>
-      </w:r>
-    </w:p>
-    <w:p/>
-    <w:p>
-      <w:r>
-        <w:t>Have whole bunch of setup te</w:t>
-      </w:r>
-      <w:r>
-        <w:t>sts, and perhaps some in render</w:t>
-      </w:r>
-    </w:p>
-    <w:p>
-      <w:r>
-        <w:t>When testing finished, compared scene loading time with tests vs</w:t>
-      </w:r>
-      <w:r>
-        <w:t xml:space="preserve"> without</w:t>
-      </w:r>
     </w:p>
     <w:p/>
     <w:p/>

</xml_diff>